<commit_message>
Abstract improvements, usage map
</commit_message>
<xml_diff>
--- a/Administrative/VTURCS/Abstract.docx
+++ b/Administrative/VTURCS/Abstract.docx
@@ -12,22 +12,416 @@
     </w:p>
     <w:p>
       <w:r>
-        <w:t xml:space="preserve">Over the last decade, enrollment in college-level computer science course has been rapidly increasing, while many departments struggle to keep up with the demand for faculty, leading to increased class size. </w:t>
-      </w:r>
-      <w:r>
-        <w:t>This has led many classes to move material online to attempt to reach students more efficiently. We sought to determine if worked examples can be beneficial to improve understanding of programming concepts.</w:t>
-      </w:r>
-      <w:r>
-        <w:t xml:space="preserve"> We gathered baseline data from an introductory programming course for non-majors and selected several problems students struggled with. In the next semester, each of these problems were supplemented with a worked example that parallel the concepts used in the problem as well as the problem’s general structure.</w:t>
-      </w:r>
-      <w:r>
-        <w:t xml:space="preserve"> Usage and problem completion data was then gathered and compared to the previous semester to determine the effectiveness of the worked example. </w:t>
-      </w:r>
-      <w:r>
-        <w:t xml:space="preserve">A survey was also given to students in the experimental section to gauge the perception of the worked examples. The results of this experiment could help teacher develop online material for introductory classes more efficiently to alleviate the pressure of growing class sizes. </w:t>
-      </w:r>
-      <w:bookmarkStart w:id="0" w:name="_GoBack"/>
-      <w:bookmarkEnd w:id="0"/>
+        <w:t xml:space="preserve">Over the last decade, enrollment in college-level computer science course has been rapidly increasing, </w:t>
+      </w:r>
+      <w:ins w:id="0" w:author="acbart" w:date="2018-04-22T15:27:00Z">
+        <w:r>
+          <w:t xml:space="preserve">even </w:t>
+        </w:r>
+      </w:ins>
+      <w:r>
+        <w:t>while many departments struggle to keep up with the demand for faculty</w:t>
+      </w:r>
+      <w:del w:id="1" w:author="acbart" w:date="2018-04-22T15:27:00Z">
+        <w:r>
+          <w:delText xml:space="preserve">, </w:delText>
+        </w:r>
+      </w:del>
+      <w:ins w:id="2" w:author="acbart" w:date="2018-04-22T15:27:00Z">
+        <w:r>
+          <w:t>.</w:t>
+        </w:r>
+        <w:r>
+          <w:t xml:space="preserve"> </w:t>
+        </w:r>
+      </w:ins>
+      <w:ins w:id="3" w:author="acbart" w:date="2018-04-22T15:32:00Z">
+        <w:r>
+          <w:t xml:space="preserve">This imbalance limits </w:t>
+        </w:r>
+      </w:ins>
+      <w:ins w:id="4" w:author="acbart" w:date="2018-04-22T15:27:00Z">
+        <w:r>
+          <w:t>students</w:t>
+        </w:r>
+      </w:ins>
+      <w:ins w:id="5" w:author="acbart" w:date="2018-04-22T15:32:00Z">
+        <w:r>
+          <w:t>’</w:t>
+        </w:r>
+      </w:ins>
+      <w:ins w:id="6" w:author="acbart" w:date="2018-04-22T15:27:00Z">
+        <w:r>
+          <w:t xml:space="preserve"> </w:t>
+        </w:r>
+      </w:ins>
+      <w:ins w:id="7" w:author="acbart" w:date="2018-04-22T15:32:00Z">
+        <w:r>
+          <w:t>access to instruction</w:t>
+        </w:r>
+      </w:ins>
+      <w:ins w:id="8" w:author="acbart" w:date="2018-04-22T15:33:00Z">
+        <w:r>
+          <w:t xml:space="preserve">al support staff </w:t>
+        </w:r>
+      </w:ins>
+      <w:ins w:id="9" w:author="acbart" w:date="2018-04-22T15:27:00Z">
+        <w:r>
+          <w:t xml:space="preserve">in </w:t>
+        </w:r>
+      </w:ins>
+      <w:ins w:id="10" w:author="acbart" w:date="2018-04-22T15:29:00Z">
+        <w:r>
+          <w:t xml:space="preserve">introductory </w:t>
+        </w:r>
+      </w:ins>
+      <w:ins w:id="11" w:author="acbart" w:date="2018-04-22T15:27:00Z">
+        <w:r>
+          <w:t>classes</w:t>
+        </w:r>
+      </w:ins>
+      <w:del w:id="12" w:author="acbart" w:date="2018-04-22T15:27:00Z">
+        <w:r>
+          <w:delText>leading to increased class size</w:delText>
+        </w:r>
+      </w:del>
+      <w:del w:id="13" w:author="acbart" w:date="2018-04-22T15:28:00Z">
+        <w:r>
+          <w:delText xml:space="preserve">. </w:delText>
+        </w:r>
+        <w:r>
+          <w:delText xml:space="preserve">This has led </w:delText>
+        </w:r>
+      </w:del>
+      <w:ins w:id="14" w:author="acbart" w:date="2018-04-22T15:33:00Z">
+        <w:r>
+          <w:t>, exacerbating students’ difficulty with challenging materials</w:t>
+        </w:r>
+      </w:ins>
+      <w:del w:id="15" w:author="acbart" w:date="2018-04-22T15:28:00Z">
+        <w:r>
+          <w:delText>many classes to move material online to attempt to reach students more efficiently</w:delText>
+        </w:r>
+      </w:del>
+      <w:r>
+        <w:t xml:space="preserve">. </w:t>
+      </w:r>
+      <w:ins w:id="16" w:author="acbart" w:date="2018-04-22T15:33:00Z">
+        <w:r>
+          <w:t xml:space="preserve">Previous research suggests that </w:t>
+        </w:r>
+      </w:ins>
+      <w:ins w:id="17" w:author="acbart" w:date="2018-04-22T15:34:00Z">
+        <w:r>
+          <w:t xml:space="preserve">Worked Examples – step-by-step </w:t>
+        </w:r>
+      </w:ins>
+      <w:ins w:id="18" w:author="acbart" w:date="2018-04-22T15:35:00Z">
+        <w:r>
+          <w:t xml:space="preserve">demonstrations of a problem type – can be an efficient </w:t>
+        </w:r>
+      </w:ins>
+      <w:ins w:id="19" w:author="acbart" w:date="2018-04-22T15:36:00Z">
+        <w:r>
+          <w:t>pedagogical resource for novices that scales efficiently with large courses</w:t>
+        </w:r>
+      </w:ins>
+      <w:ins w:id="20" w:author="acbart" w:date="2018-04-22T15:38:00Z">
+        <w:r>
+          <w:t xml:space="preserve">. This study sought to </w:t>
+        </w:r>
+      </w:ins>
+      <w:del w:id="21" w:author="acbart" w:date="2018-04-22T15:38:00Z">
+        <w:r>
+          <w:delText xml:space="preserve">We sought to </w:delText>
+        </w:r>
+      </w:del>
+      <w:r>
+        <w:t xml:space="preserve">determine </w:t>
+      </w:r>
+      <w:del w:id="22" w:author="acbart" w:date="2018-04-22T15:36:00Z">
+        <w:r>
+          <w:delText xml:space="preserve">if </w:delText>
+        </w:r>
+      </w:del>
+      <w:ins w:id="23" w:author="acbart" w:date="2018-04-22T15:36:00Z">
+        <w:r>
+          <w:t xml:space="preserve">the potential of </w:t>
+        </w:r>
+      </w:ins>
+      <w:r>
+        <w:t xml:space="preserve">worked examples </w:t>
+      </w:r>
+      <w:ins w:id="24" w:author="acbart" w:date="2018-04-22T15:36:00Z">
+        <w:r>
+          <w:t xml:space="preserve">to </w:t>
+        </w:r>
+      </w:ins>
+      <w:del w:id="25" w:author="acbart" w:date="2018-04-22T15:36:00Z">
+        <w:r>
+          <w:delText xml:space="preserve">can be beneficial to </w:delText>
+        </w:r>
+      </w:del>
+      <w:r>
+        <w:t xml:space="preserve">improve </w:t>
+      </w:r>
+      <w:del w:id="26" w:author="acbart" w:date="2018-04-22T15:37:00Z">
+        <w:r>
+          <w:delText>understanding of programming concepts</w:delText>
+        </w:r>
+      </w:del>
+      <w:ins w:id="27" w:author="acbart" w:date="2018-04-22T15:37:00Z">
+        <w:r>
+          <w:t>students’ programming performance</w:t>
+        </w:r>
+      </w:ins>
+      <w:r>
+        <w:t>.</w:t>
+      </w:r>
+      <w:r>
+        <w:t xml:space="preserve"> </w:t>
+      </w:r>
+      <w:del w:id="28" w:author="acbart" w:date="2018-04-22T15:38:00Z">
+        <w:r>
+          <w:delText xml:space="preserve">We gathered </w:delText>
+        </w:r>
+      </w:del>
+      <w:ins w:id="29" w:author="acbart" w:date="2018-04-22T15:38:00Z">
+        <w:r>
+          <w:t xml:space="preserve">After gathering </w:t>
+        </w:r>
+      </w:ins>
+      <w:r>
+        <w:t xml:space="preserve">baseline data from </w:t>
+      </w:r>
+      <w:del w:id="30" w:author="acbart" w:date="2018-04-22T15:39:00Z">
+        <w:r>
+          <w:delText xml:space="preserve">an </w:delText>
+        </w:r>
+      </w:del>
+      <w:ins w:id="31" w:author="acbart" w:date="2018-04-22T15:39:00Z">
+        <w:r>
+          <w:t xml:space="preserve">one semester of an </w:t>
+        </w:r>
+      </w:ins>
+      <w:r>
+        <w:t>introductory programming course for non-</w:t>
+      </w:r>
+      <w:ins w:id="32" w:author="acbart" w:date="2018-04-22T15:39:00Z">
+        <w:r>
+          <w:t xml:space="preserve">Computer Science </w:t>
+        </w:r>
+      </w:ins>
+      <w:r>
+        <w:t>majors</w:t>
+      </w:r>
+      <w:ins w:id="33" w:author="acbart" w:date="2018-04-22T15:38:00Z">
+        <w:r>
+          <w:t xml:space="preserve">, </w:t>
+        </w:r>
+      </w:ins>
+      <w:del w:id="34" w:author="acbart" w:date="2018-04-22T15:38:00Z">
+        <w:r>
+          <w:delText xml:space="preserve"> and selected </w:delText>
+        </w:r>
+      </w:del>
+      <w:r>
+        <w:t xml:space="preserve">several </w:t>
+      </w:r>
+      <w:del w:id="35" w:author="acbart" w:date="2018-04-22T15:39:00Z">
+        <w:r>
+          <w:delText xml:space="preserve">problems </w:delText>
+        </w:r>
+      </w:del>
+      <w:ins w:id="36" w:author="acbart" w:date="2018-04-22T15:39:00Z">
+        <w:r>
+          <w:t xml:space="preserve">programming assignments </w:t>
+        </w:r>
+      </w:ins>
+      <w:ins w:id="37" w:author="acbart" w:date="2018-04-22T15:38:00Z">
+        <w:r>
+          <w:t xml:space="preserve">were </w:t>
+        </w:r>
+      </w:ins>
+      <w:ins w:id="38" w:author="acbart" w:date="2018-04-22T15:39:00Z">
+        <w:r>
+          <w:t xml:space="preserve">chosen based on their </w:t>
+        </w:r>
+      </w:ins>
+      <w:ins w:id="39" w:author="acbart" w:date="2018-04-22T15:40:00Z">
+        <w:r>
+          <w:t xml:space="preserve">perceived </w:t>
+        </w:r>
+      </w:ins>
+      <w:ins w:id="40" w:author="acbart" w:date="2018-04-22T15:39:00Z">
+        <w:r>
+          <w:t>difficulty</w:t>
+        </w:r>
+      </w:ins>
+      <w:del w:id="41" w:author="acbart" w:date="2018-04-22T15:39:00Z">
+        <w:r>
+          <w:delText>students struggled with</w:delText>
+        </w:r>
+      </w:del>
+      <w:r>
+        <w:t xml:space="preserve">. In the </w:t>
+      </w:r>
+      <w:del w:id="42" w:author="acbart" w:date="2018-04-22T15:39:00Z">
+        <w:r>
+          <w:delText xml:space="preserve">next </w:delText>
+        </w:r>
+      </w:del>
+      <w:ins w:id="43" w:author="acbart" w:date="2018-04-22T15:39:00Z">
+        <w:r>
+          <w:t xml:space="preserve">next </w:t>
+        </w:r>
+      </w:ins>
+      <w:r>
+        <w:t>semester, each of these problems were supplemented with a worked example that parallel</w:t>
+      </w:r>
+      <w:ins w:id="44" w:author="acbart" w:date="2018-04-22T15:40:00Z">
+        <w:r>
+          <w:t>s</w:t>
+        </w:r>
+      </w:ins>
+      <w:r>
+        <w:t xml:space="preserve"> </w:t>
+      </w:r>
+      <w:del w:id="45" w:author="acbart" w:date="2018-04-22T15:40:00Z">
+        <w:r>
+          <w:delText xml:space="preserve">the concepts used in the problem as well as </w:delText>
+        </w:r>
+      </w:del>
+      <w:r>
+        <w:t>the problem’s general structure</w:t>
+      </w:r>
+      <w:ins w:id="46" w:author="acbart" w:date="2018-04-22T15:40:00Z">
+        <w:r>
+          <w:t xml:space="preserve"> and concepts</w:t>
+        </w:r>
+      </w:ins>
+      <w:r>
+        <w:t>.</w:t>
+      </w:r>
+      <w:r>
+        <w:t xml:space="preserve"> </w:t>
+      </w:r>
+      <w:ins w:id="47" w:author="acbart" w:date="2018-04-22T15:52:00Z">
+        <w:r>
+          <w:t xml:space="preserve">Fine-grained log data was collected of </w:t>
+        </w:r>
+      </w:ins>
+      <w:del w:id="48" w:author="acbart" w:date="2018-04-22T15:52:00Z">
+        <w:r>
+          <w:delText xml:space="preserve">Usage </w:delText>
+        </w:r>
+      </w:del>
+      <w:ins w:id="49" w:author="acbart" w:date="2018-04-22T15:52:00Z">
+        <w:r>
+          <w:t xml:space="preserve">students’ usage </w:t>
+        </w:r>
+      </w:ins>
+      <w:ins w:id="50" w:author="acbart" w:date="2018-04-22T15:41:00Z">
+        <w:r>
+          <w:t xml:space="preserve">of the Worked Examples </w:t>
+        </w:r>
+      </w:ins>
+      <w:ins w:id="51" w:author="acbart" w:date="2018-04-22T15:52:00Z">
+        <w:r>
+          <w:t xml:space="preserve">and their interactions in the programming environment. Students’ completion rates, time on task, and </w:t>
+        </w:r>
+      </w:ins>
+      <w:ins w:id="52" w:author="acbart" w:date="2018-04-22T15:53:00Z">
+        <w:r>
+          <w:t>execution behavior was</w:t>
+        </w:r>
+      </w:ins>
+      <w:ins w:id="53" w:author="acbart" w:date="2018-04-22T15:52:00Z">
+        <w:r>
+          <w:t xml:space="preserve"> </w:t>
+        </w:r>
+      </w:ins>
+      <w:del w:id="54" w:author="acbart" w:date="2018-04-22T15:41:00Z">
+        <w:r>
+          <w:delText xml:space="preserve">and problem completion </w:delText>
+        </w:r>
+      </w:del>
+      <w:del w:id="55" w:author="acbart" w:date="2018-04-22T15:52:00Z">
+        <w:r>
+          <w:delText xml:space="preserve">data was then gathered and </w:delText>
+        </w:r>
+      </w:del>
+      <w:r>
+        <w:t>compared to the previous semester to determine the effectiveness of the worked example</w:t>
+      </w:r>
+      <w:ins w:id="56" w:author="acbart" w:date="2018-04-22T15:53:00Z">
+        <w:r>
+          <w:t>s</w:t>
+        </w:r>
+      </w:ins>
+      <w:r>
+        <w:t xml:space="preserve">. </w:t>
+      </w:r>
+      <w:r>
+        <w:t xml:space="preserve">A survey was also given to students in the experimental section to gauge </w:t>
+      </w:r>
+      <w:del w:id="57" w:author="acbart" w:date="2018-04-22T15:26:00Z">
+        <w:r>
+          <w:delText xml:space="preserve">the </w:delText>
+        </w:r>
+      </w:del>
+      <w:ins w:id="58" w:author="acbart" w:date="2018-04-22T15:26:00Z">
+        <w:r>
+          <w:t>student</w:t>
+        </w:r>
+        <w:r>
+          <w:t xml:space="preserve"> </w:t>
+        </w:r>
+      </w:ins>
+      <w:r>
+        <w:t xml:space="preserve">perception of the worked examples. </w:t>
+      </w:r>
+      <w:ins w:id="59" w:author="acbart" w:date="2018-04-22T15:54:00Z">
+        <w:r>
+          <w:t xml:space="preserve">The analysis of this data suggests that students found the Worked Examples helpful, although their impact on student performance was mixed. </w:t>
+        </w:r>
+      </w:ins>
+      <w:r>
+        <w:t>The results of this experiment could help teacher</w:t>
+      </w:r>
+      <w:ins w:id="60" w:author="acbart" w:date="2018-04-22T15:53:00Z">
+        <w:r>
+          <w:t>s</w:t>
+        </w:r>
+      </w:ins>
+      <w:r>
+        <w:t xml:space="preserve"> develop online material for introductory classes more efficiently</w:t>
+      </w:r>
+      <w:ins w:id="61" w:author="acbart" w:date="2018-04-22T15:53:00Z">
+        <w:r>
+          <w:t>,</w:t>
+        </w:r>
+      </w:ins>
+      <w:r>
+        <w:t xml:space="preserve"> </w:t>
+      </w:r>
+      <w:del w:id="62" w:author="acbart" w:date="2018-04-22T15:53:00Z">
+        <w:r>
+          <w:delText xml:space="preserve">to </w:delText>
+        </w:r>
+      </w:del>
+      <w:ins w:id="63" w:author="acbart" w:date="2018-04-22T15:55:00Z">
+        <w:r>
+          <w:t>but also motivates further investigations into the impact of Worked Examples to support learners.</w:t>
+        </w:r>
+      </w:ins>
+      <w:bookmarkStart w:id="64" w:name="_GoBack"/>
+      <w:bookmarkEnd w:id="64"/>
+      <w:del w:id="65" w:author="acbart" w:date="2018-04-22T15:55:00Z">
+        <w:r>
+          <w:delText xml:space="preserve">alleviate the pressure of growing class sizes. </w:delText>
+        </w:r>
+      </w:del>
     </w:p>
     <w:sectPr>
       <w:pgSz w:w="12240" w:h="15840"/>
@@ -37,6 +431,14 @@
     </w:sectPr>
   </w:body>
 </w:document>
+</file>
+
+<file path=word/people.xml><?xml version="1.0" encoding="utf-8"?>
+<w15:people xmlns:wpc="http://schemas.microsoft.com/office/word/2010/wordprocessingCanvas" xmlns:cx="http://schemas.microsoft.com/office/drawing/2014/chartex" xmlns:cx1="http://schemas.microsoft.com/office/drawing/2015/9/8/chartex" xmlns:cx2="http://schemas.microsoft.com/office/drawing/2015/10/21/chartex" xmlns:cx3="http://schemas.microsoft.com/office/drawing/2016/5/9/chartex" xmlns:cx4="http://schemas.microsoft.com/office/drawing/2016/5/10/chartex" xmlns:cx5="http://schemas.microsoft.com/office/drawing/2016/5/11/chartex" xmlns:cx6="http://schemas.microsoft.com/office/drawing/2016/5/12/chartex" xmlns:cx7="http://schemas.microsoft.com/office/drawing/2016/5/13/chartex" xmlns:cx8="http://schemas.microsoft.com/office/drawing/2016/5/14/chartex" xmlns:mc="http://schemas.openxmlformats.org/markup-compatibility/2006" xmlns:aink="http://schemas.microsoft.com/office/drawing/2016/ink" xmlns:am3d="http://schemas.microsoft.com/office/drawing/2017/model3d" xmlns:o="urn:schemas-microsoft-com:office:office" xmlns:r="http://schemas.openxmlformats.org/officeDocument/2006/relationships" xmlns:m="http://schemas.openxmlformats.org/officeDocument/2006/math" xmlns:v="urn:schemas-microsoft-com:vml" xmlns:wp14="http://schemas.microsoft.com/office/word/2010/wordprocessingDrawing" xmlns:wp="http://schemas.openxmlformats.org/drawingml/2006/wordprocessingDrawing" xmlns:w10="urn:schemas-microsoft-com:office:word" xmlns:w="http://schemas.openxmlformats.org/wordprocessingml/2006/main" xmlns:w14="http://schemas.microsoft.com/office/word/2010/wordml" xmlns:w15="http://schemas.microsoft.com/office/word/2012/wordml" xmlns:w16cid="http://schemas.microsoft.com/office/word/2016/wordml/cid" xmlns:w16se="http://schemas.microsoft.com/office/word/2015/wordml/symex" xmlns:wpg="http://schemas.microsoft.com/office/word/2010/wordprocessingGroup" xmlns:wpi="http://schemas.microsoft.com/office/word/2010/wordprocessingInk" xmlns:wne="http://schemas.microsoft.com/office/word/2006/wordml" xmlns:wps="http://schemas.microsoft.com/office/word/2010/wordprocessingShape" mc:Ignorable="w14 w15 w16se w16cid wp14">
+  <w15:person w15:author="acbart">
+    <w15:presenceInfo w15:providerId="None" w15:userId="acbart"/>
+  </w15:person>
+</w15:people>
 </file>
 
 <file path=word/styles.xml><?xml version="1.0" encoding="utf-8"?>

</xml_diff>